<commit_message>
Updated PSEA Toolkit Page - Updated files - Added a quote refferencing Action Against Hunger and InterAction
</commit_message>
<xml_diff>
--- a/uploads/psea_safeguarding_toolkit/HR_&_Organization_PSEA_Guide.docx
+++ b/uploads/psea_safeguarding_toolkit/HR_&_Organization_PSEA_Guide.docx
@@ -1,6 +1,6 @@
 
 <file path=word/document.xml><?xml version="1.0" encoding="utf-8"?>
-<w:document xmlns:wpc="http://schemas.microsoft.com/office/word/2010/wordprocessingCanvas" xmlns:cx="http://schemas.microsoft.com/office/drawing/2014/chartex" xmlns:cx1="http://schemas.microsoft.com/office/drawing/2015/9/8/chartex" xmlns:mc="http://schemas.openxmlformats.org/markup-compatibility/2006" xmlns:o="urn:schemas-microsoft-com:office:office" xmlns:r="http://schemas.openxmlformats.org/officeDocument/2006/relationships" xmlns:m="http://schemas.openxmlformats.org/officeDocument/2006/math" xmlns:v="urn:schemas-microsoft-com:vml" xmlns:wp14="http://schemas.microsoft.com/office/word/2010/wordprocessingDrawing" xmlns:wp="http://schemas.openxmlformats.org/drawingml/2006/wordprocessingDrawing" xmlns:w10="urn:schemas-microsoft-com:office:word" xmlns:w="http://schemas.openxmlformats.org/wordprocessingml/2006/main" xmlns:w14="http://schemas.microsoft.com/office/word/2010/wordml" xmlns:w15="http://schemas.microsoft.com/office/word/2012/wordml" xmlns:w16se="http://schemas.microsoft.com/office/word/2015/wordml/symex" xmlns:wpg="http://schemas.microsoft.com/office/word/2010/wordprocessingGroup" xmlns:wpi="http://schemas.microsoft.com/office/word/2010/wordprocessingInk" xmlns:wne="http://schemas.microsoft.com/office/word/2006/wordml" xmlns:wps="http://schemas.microsoft.com/office/word/2010/wordprocessingShape" mc:Ignorable="w14 w15 w16se wp14">
+<w:document xmlns:wpc="http://schemas.microsoft.com/office/word/2010/wordprocessingCanvas" xmlns:cx="http://schemas.microsoft.com/office/drawing/2014/chartex" xmlns:mc="http://schemas.openxmlformats.org/markup-compatibility/2006" xmlns:o="urn:schemas-microsoft-com:office:office" xmlns:r="http://schemas.openxmlformats.org/officeDocument/2006/relationships" xmlns:m="http://schemas.openxmlformats.org/officeDocument/2006/math" xmlns:v="urn:schemas-microsoft-com:vml" xmlns:wp14="http://schemas.microsoft.com/office/word/2010/wordprocessingDrawing" xmlns:wp="http://schemas.openxmlformats.org/drawingml/2006/wordprocessingDrawing" xmlns:w10="urn:schemas-microsoft-com:office:word" xmlns:w="http://schemas.openxmlformats.org/wordprocessingml/2006/main" xmlns:w14="http://schemas.microsoft.com/office/word/2010/wordml" xmlns:w15="http://schemas.microsoft.com/office/word/2012/wordml" xmlns:w16se="http://schemas.microsoft.com/office/word/2015/wordml/symex" xmlns:wpg="http://schemas.microsoft.com/office/word/2010/wordprocessingGroup" xmlns:wpi="http://schemas.microsoft.com/office/word/2010/wordprocessingInk" xmlns:wne="http://schemas.microsoft.com/office/word/2006/wordml" xmlns:wps="http://schemas.microsoft.com/office/word/2010/wordprocessingShape" mc:Ignorable="w14 w15 w16se wp14">
   <w:body>
     <w:p>
       <w:pPr>
@@ -125,26 +125,6 @@
           <w:shd w:val="clear" w:color="auto" w:fill="FFFFFF"/>
         </w:rPr>
         <w:t>Sexual Exploitation and Abuse (PSEA) in line with Safeguarding Policy</w:t>
-      </w:r>
-      <w:r>
-        <w:rPr>
-          <w:rFonts w:ascii="Lato" w:eastAsia="Trebuchet MS" w:hAnsi="Lato"/>
-          <w:color w:val="212121"/>
-          <w:sz w:val="22"/>
-          <w:szCs w:val="22"/>
-          <w:shd w:val="clear" w:color="auto" w:fill="FFFFFF"/>
-        </w:rPr>
-        <w:t>, Child safeguarding</w:t>
-      </w:r>
-      <w:r>
-        <w:rPr>
-          <w:rFonts w:ascii="Lato" w:eastAsia="Trebuchet MS" w:hAnsi="Lato"/>
-          <w:color w:val="212121"/>
-          <w:sz w:val="22"/>
-          <w:szCs w:val="22"/>
-          <w:shd w:val="clear" w:color="auto" w:fill="FFFFFF"/>
-        </w:rPr>
-        <w:t xml:space="preserve"> Policy</w:t>
       </w:r>
       <w:r>
         <w:rPr>
@@ -385,7 +365,17 @@
           <w:szCs w:val="22"/>
           <w:shd w:val="clear" w:color="auto" w:fill="FFFFFF"/>
         </w:rPr>
-        <w:t xml:space="preserve">Safeguarding Policy, Child safeguarding Policy, PSEA Policy and Code of Conduct </w:t>
+        <w:t xml:space="preserve">Safeguarding Policy, </w:t>
+      </w:r>
+      <w:r>
+        <w:rPr>
+          <w:rFonts w:ascii="Lato" w:eastAsia="Trebuchet MS" w:hAnsi="Lato"/>
+          <w:color w:val="212121"/>
+          <w:sz w:val="22"/>
+          <w:szCs w:val="22"/>
+          <w:shd w:val="clear" w:color="auto" w:fill="FFFFFF"/>
+        </w:rPr>
+        <w:t xml:space="preserve">PSEA Policy and Code of Conduct </w:t>
       </w:r>
       <w:r>
         <w:rPr>
@@ -507,6 +497,7 @@
         </w:rPr>
         <w:t xml:space="preserve"> has a number of HR tools within the Employee Life Cycle adapted with a </w:t>
       </w:r>
+      <w:proofErr w:type="gramStart"/>
       <w:r>
         <w:rPr>
           <w:rFonts w:ascii="Lato" w:eastAsia="Trebuchet MS" w:hAnsi="Lato"/>
@@ -525,7 +516,7 @@
           <w:szCs w:val="22"/>
           <w:shd w:val="clear" w:color="auto" w:fill="FFFFFF"/>
         </w:rPr>
-        <w:t xml:space="preserve">feguarding, Child safeguarding </w:t>
+        <w:t xml:space="preserve">feguarding,  </w:t>
       </w:r>
       <w:r>
         <w:rPr>
@@ -535,7 +526,18 @@
           <w:szCs w:val="22"/>
           <w:shd w:val="clear" w:color="auto" w:fill="FFFFFF"/>
         </w:rPr>
-        <w:t>and PSEA</w:t>
+        <w:t>and</w:t>
+      </w:r>
+      <w:proofErr w:type="gramEnd"/>
+      <w:r>
+        <w:rPr>
+          <w:rFonts w:ascii="Lato" w:eastAsia="Trebuchet MS" w:hAnsi="Lato"/>
+          <w:color w:val="212121"/>
+          <w:sz w:val="22"/>
+          <w:szCs w:val="22"/>
+          <w:shd w:val="clear" w:color="auto" w:fill="FFFFFF"/>
+        </w:rPr>
+        <w:t xml:space="preserve"> PSEA</w:t>
       </w:r>
       <w:r>
         <w:rPr>
@@ -910,7 +912,27 @@
                 <w:szCs w:val="20"/>
                 <w:shd w:val="clear" w:color="auto" w:fill="FFFFFF"/>
               </w:rPr>
-              <w:t xml:space="preserve">Safeguarding Policy, Child safeguarding Policy, PSEA Policy and Code of Conduct.  </w:t>
+              <w:t xml:space="preserve">Safeguarding Policy, </w:t>
+            </w:r>
+            <w:r>
+              <w:rPr>
+                <w:rFonts w:ascii="Lato" w:eastAsia="Trebuchet MS" w:hAnsi="Lato"/>
+                <w:color w:val="212121"/>
+                <w:sz w:val="20"/>
+                <w:szCs w:val="20"/>
+                <w:shd w:val="clear" w:color="auto" w:fill="FFFFFF"/>
+              </w:rPr>
+              <w:t>Protection from Sexual Exploitation and Abuse</w:t>
+            </w:r>
+            <w:r>
+              <w:rPr>
+                <w:rFonts w:ascii="Lato" w:eastAsia="Trebuchet MS" w:hAnsi="Lato"/>
+                <w:color w:val="212121"/>
+                <w:sz w:val="20"/>
+                <w:szCs w:val="20"/>
+                <w:shd w:val="clear" w:color="auto" w:fill="FFFFFF"/>
+              </w:rPr>
+              <w:t xml:space="preserve"> and Code of Conduct.  </w:t>
             </w:r>
           </w:p>
         </w:tc>
@@ -1567,7 +1589,7 @@
                 <w:szCs w:val="20"/>
                 <w:shd w:val="clear" w:color="auto" w:fill="FFFFFF"/>
               </w:rPr>
-              <w:t xml:space="preserve">Safeguarding, Child safeguarding, PSEA </w:t>
+              <w:t xml:space="preserve">Safeguarding, PSEA </w:t>
             </w:r>
             <w:r>
               <w:rPr>
@@ -1809,7 +1831,6 @@
                 <w:b/>
                 <w:bCs/>
               </w:rPr>
-              <w:lastRenderedPageBreak/>
               <w:t>H</w:t>
             </w:r>
           </w:p>
@@ -1852,7 +1873,7 @@
                 <w:szCs w:val="20"/>
                 <w:shd w:val="clear" w:color="auto" w:fill="FFFFFF"/>
               </w:rPr>
-              <w:t xml:space="preserve">Candidates are consistently asked interview questions about PSEA, child safeguarding and ethical dilemmas (e.g. What would you do if you had a concern about a colleague’s conduct when interacting with children? What is your understanding and previous engagement with </w:t>
+              <w:t xml:space="preserve">Candidates are consistently asked interview questions about </w:t>
             </w:r>
             <w:r>
               <w:rPr>
@@ -1862,7 +1883,7 @@
                 <w:szCs w:val="20"/>
                 <w:shd w:val="clear" w:color="auto" w:fill="FFFFFF"/>
               </w:rPr>
-              <w:t xml:space="preserve">Safeguarding and </w:t>
+              <w:t xml:space="preserve">safeguarding, </w:t>
             </w:r>
             <w:r>
               <w:rPr>
@@ -1872,6 +1893,37 @@
                 <w:szCs w:val="20"/>
                 <w:shd w:val="clear" w:color="auto" w:fill="FFFFFF"/>
               </w:rPr>
+              <w:t xml:space="preserve">PSEA, and ethical dilemmas (e.g. What would you do if you had a concern about a colleague’s conduct when </w:t>
+            </w:r>
+            <w:r>
+              <w:rPr>
+                <w:rFonts w:ascii="Lato" w:hAnsi="Lato"/>
+                <w:color w:val="222222"/>
+                <w:sz w:val="20"/>
+                <w:szCs w:val="20"/>
+                <w:shd w:val="clear" w:color="auto" w:fill="FFFFFF"/>
+              </w:rPr>
+              <w:lastRenderedPageBreak/>
+              <w:t xml:space="preserve">interacting with children? What is your understanding and previous engagement with </w:t>
+            </w:r>
+            <w:r>
+              <w:rPr>
+                <w:rFonts w:ascii="Lato" w:hAnsi="Lato"/>
+                <w:color w:val="222222"/>
+                <w:sz w:val="20"/>
+                <w:szCs w:val="20"/>
+                <w:shd w:val="clear" w:color="auto" w:fill="FFFFFF"/>
+              </w:rPr>
+              <w:t xml:space="preserve">Safeguarding and </w:t>
+            </w:r>
+            <w:r>
+              <w:rPr>
+                <w:rFonts w:ascii="Lato" w:hAnsi="Lato"/>
+                <w:color w:val="222222"/>
+                <w:sz w:val="20"/>
+                <w:szCs w:val="20"/>
+                <w:shd w:val="clear" w:color="auto" w:fill="FFFFFF"/>
+              </w:rPr>
               <w:t>PSEA initiatives?)</w:t>
             </w:r>
           </w:p>
@@ -1944,6 +1996,7 @@
                 <w:b/>
                 <w:bCs/>
               </w:rPr>
+              <w:lastRenderedPageBreak/>
               <w:t>I</w:t>
             </w:r>
           </w:p>
@@ -2206,7 +2259,7 @@
                 <w:szCs w:val="20"/>
                 <w:shd w:val="clear" w:color="auto" w:fill="FFFFFF"/>
               </w:rPr>
-              <w:t xml:space="preserve">Safeguarding, Child safeguarding, PSEA Policies and Code of Conduct </w:t>
+              <w:t xml:space="preserve">Safeguarding, PSEA Policies and Code of Conduct </w:t>
             </w:r>
             <w:r>
               <w:rPr>
@@ -2330,7 +2383,7 @@
                 <w:szCs w:val="20"/>
                 <w:shd w:val="clear" w:color="auto" w:fill="FFFFFF"/>
               </w:rPr>
-              <w:t xml:space="preserve">Safeguarding Policy, Child safeguarding Policy, PSEA Policy and Code of Conduct </w:t>
+              <w:t xml:space="preserve">Safeguarding Policy, PSEA Policy and Code of Conduct </w:t>
             </w:r>
             <w:r>
               <w:rPr>
@@ -2453,7 +2506,7 @@
                 <w:szCs w:val="20"/>
                 <w:shd w:val="clear" w:color="auto" w:fill="FFFFFF"/>
               </w:rPr>
-              <w:t xml:space="preserve">Safeguarding, Child safeguarding, PSEA </w:t>
+              <w:t xml:space="preserve">Safeguarding, PSEA </w:t>
             </w:r>
             <w:r>
               <w:rPr>
@@ -2608,7 +2661,7 @@
                 <w:szCs w:val="20"/>
                 <w:shd w:val="clear" w:color="auto" w:fill="FFFFFF"/>
               </w:rPr>
-              <w:t xml:space="preserve">Safeguarding, Child safeguarding, PSEA </w:t>
+              <w:t xml:space="preserve">Safeguarding, PSEA </w:t>
             </w:r>
             <w:r>
               <w:rPr>
@@ -3169,7 +3222,7 @@
                 <w:sz w:val="20"/>
                 <w:szCs w:val="20"/>
               </w:rPr>
-              <w:t>taken through the Safeguarding, PSEA and child safeguarding policies and Code of Conduct and the SEA complaints and investigations mechanisms. Staff are given the time to discuss and fully understand the policies and procedures. Staff formally acknowledge receipt and acceptance of the Policies and documents are kept on personnel files.</w:t>
+              <w:t>taken through the Safeguarding, PSEA policies and Code of Conduct and the SEA complaints and investigations mechanisms. Staff are given the time to discuss and fully understand the policies and procedures. Staff formally acknowledge receipt and acceptance of the Policies and documents are kept on personnel files.</w:t>
             </w:r>
             <w:r>
               <w:rPr>
@@ -3349,7 +3402,7 @@
                 <w:szCs w:val="20"/>
                 <w:shd w:val="clear" w:color="auto" w:fill="FFFFFF"/>
               </w:rPr>
-              <w:t xml:space="preserve">Safeguarding, Child safeguarding </w:t>
+              <w:t xml:space="preserve">Safeguarding </w:t>
             </w:r>
             <w:r>
               <w:rPr>
@@ -3510,7 +3563,27 @@
                 <w:szCs w:val="20"/>
                 <w:shd w:val="clear" w:color="auto" w:fill="FFFFFF"/>
               </w:rPr>
-              <w:t>Safeguarding, Child safeguarding and PSEA Policies</w:t>
+              <w:t>Safeguarding</w:t>
+            </w:r>
+            <w:r>
+              <w:rPr>
+                <w:rFonts w:ascii="Lato" w:hAnsi="Lato"/>
+                <w:color w:val="222222"/>
+                <w:sz w:val="20"/>
+                <w:szCs w:val="20"/>
+                <w:shd w:val="clear" w:color="auto" w:fill="FFFFFF"/>
+              </w:rPr>
+              <w:t xml:space="preserve"> </w:t>
+            </w:r>
+            <w:r>
+              <w:rPr>
+                <w:rFonts w:ascii="Lato" w:hAnsi="Lato"/>
+                <w:color w:val="222222"/>
+                <w:sz w:val="20"/>
+                <w:szCs w:val="20"/>
+                <w:shd w:val="clear" w:color="auto" w:fill="FFFFFF"/>
+              </w:rPr>
+              <w:t>and PSEA Policies</w:t>
             </w:r>
             <w:r>
               <w:rPr>
@@ -3935,6 +4008,7 @@
                 <w:szCs w:val="20"/>
                 <w:lang w:val="en-GB"/>
               </w:rPr>
+              <w:lastRenderedPageBreak/>
               <w:t>B</w:t>
             </w:r>
           </w:p>
@@ -3965,7 +4039,15 @@
                 <w:color w:val="222222"/>
                 <w:shd w:val="clear" w:color="auto" w:fill="FFFFFF"/>
               </w:rPr>
-              <w:t>Safeguarding, Child safeguarding and PSEA Policies</w:t>
+              <w:t xml:space="preserve">Safeguarding </w:t>
+            </w:r>
+            <w:r>
+              <w:rPr>
+                <w:rFonts w:ascii="Lato" w:hAnsi="Lato"/>
+                <w:color w:val="222222"/>
+                <w:shd w:val="clear" w:color="auto" w:fill="FFFFFF"/>
+              </w:rPr>
+              <w:t>and PSEA Policies</w:t>
             </w:r>
             <w:r>
               <w:rPr>
@@ -4411,13 +4493,13 @@
               <w:rPr>
                 <w:rFonts w:ascii="Lato" w:hAnsi="Lato" w:cs="Calibri"/>
               </w:rPr>
-              <w:t xml:space="preserve">PSEA policy, Safeguarding Policy, </w:t>
-            </w:r>
-            <w:r>
-              <w:rPr>
-                <w:rFonts w:ascii="Lato" w:hAnsi="Lato" w:cs="Calibri"/>
-              </w:rPr>
-              <w:t xml:space="preserve">Child safeguarding </w:t>
+              <w:t>P</w:t>
+            </w:r>
+            <w:r>
+              <w:rPr>
+                <w:rFonts w:ascii="Lato" w:hAnsi="Lato" w:cs="Calibri"/>
+              </w:rPr>
+              <w:t xml:space="preserve">SEA policy, Safeguarding Policy </w:t>
             </w:r>
             <w:r>
               <w:rPr>
@@ -5753,14 +5835,6 @@
                 <w:sz w:val="20"/>
                 <w:szCs w:val="20"/>
               </w:rPr>
-              <w:t xml:space="preserve">Child safeguarding, </w:t>
-            </w:r>
-            <w:r>
-              <w:rPr>
-                <w:rFonts w:ascii="Lato" w:hAnsi="Lato" w:cs="Calibri"/>
-                <w:sz w:val="20"/>
-                <w:szCs w:val="20"/>
-              </w:rPr>
               <w:t xml:space="preserve">PSEA policies and </w:t>
             </w:r>
             <w:r>
@@ -5915,23 +5989,7 @@
                 <w:sz w:val="20"/>
                 <w:szCs w:val="20"/>
               </w:rPr>
-              <w:t xml:space="preserve">Safeguarding, </w:t>
-            </w:r>
-            <w:r>
-              <w:rPr>
-                <w:rFonts w:ascii="Lato" w:hAnsi="Lato" w:cs="Calibri"/>
-                <w:sz w:val="20"/>
-                <w:szCs w:val="20"/>
-              </w:rPr>
-              <w:t xml:space="preserve">Child safeguarding, </w:t>
-            </w:r>
-            <w:r>
-              <w:rPr>
-                <w:rFonts w:ascii="Lato" w:hAnsi="Lato" w:cs="Calibri"/>
-                <w:sz w:val="20"/>
-                <w:szCs w:val="20"/>
-              </w:rPr>
-              <w:t xml:space="preserve">PSEA policies and </w:t>
+              <w:t xml:space="preserve">Safeguarding, PSEA policies and </w:t>
             </w:r>
             <w:r>
               <w:rPr>
@@ -6096,23 +6154,7 @@
                 <w:sz w:val="20"/>
                 <w:szCs w:val="20"/>
               </w:rPr>
-              <w:t xml:space="preserve">Safeguarding, </w:t>
-            </w:r>
-            <w:r>
-              <w:rPr>
-                <w:rFonts w:ascii="Lato" w:hAnsi="Lato" w:cs="Calibri"/>
-                <w:sz w:val="20"/>
-                <w:szCs w:val="20"/>
-              </w:rPr>
-              <w:t xml:space="preserve">Child safeguarding, </w:t>
-            </w:r>
-            <w:r>
-              <w:rPr>
-                <w:rFonts w:ascii="Lato" w:hAnsi="Lato" w:cs="Calibri"/>
-                <w:sz w:val="20"/>
-                <w:szCs w:val="20"/>
-              </w:rPr>
-              <w:t>PSEA policies and</w:t>
+              <w:t>Safeguarding, PSEA policies and</w:t>
             </w:r>
             <w:r>
               <w:rPr>
@@ -6208,7 +6250,6 @@
                 <w:szCs w:val="20"/>
                 <w:lang w:val="en-GB"/>
               </w:rPr>
-              <w:lastRenderedPageBreak/>
               <w:t>D</w:t>
             </w:r>
           </w:p>
@@ -6451,7 +6492,16 @@
                 <w:sz w:val="20"/>
                 <w:szCs w:val="20"/>
               </w:rPr>
-              <w:t xml:space="preserve">Staff who have direct contact with beneficiaries receive more in depth training on causes and consequences of GBV and </w:t>
+              <w:t xml:space="preserve">Staff who have direct contact with beneficiaries receive more in depth training on causes </w:t>
+            </w:r>
+            <w:r>
+              <w:rPr>
+                <w:rFonts w:ascii="Lato" w:hAnsi="Lato" w:cs="Calibri"/>
+                <w:sz w:val="20"/>
+                <w:szCs w:val="20"/>
+              </w:rPr>
+              <w:lastRenderedPageBreak/>
+              <w:t xml:space="preserve">and consequences of GBV and </w:t>
             </w:r>
             <w:r>
               <w:rPr>
@@ -6546,6 +6596,7 @@
                 <w:szCs w:val="20"/>
                 <w:lang w:val="en-GB"/>
               </w:rPr>
+              <w:lastRenderedPageBreak/>
               <w:t>F</w:t>
             </w:r>
           </w:p>
@@ -6580,23 +6631,7 @@
                 <w:sz w:val="20"/>
                 <w:szCs w:val="20"/>
               </w:rPr>
-              <w:t xml:space="preserve">Safeguarding, </w:t>
-            </w:r>
-            <w:r>
-              <w:rPr>
-                <w:rFonts w:ascii="Lato" w:hAnsi="Lato" w:cs="Calibri"/>
-                <w:sz w:val="20"/>
-                <w:szCs w:val="20"/>
-              </w:rPr>
-              <w:t xml:space="preserve">Child safeguarding, </w:t>
-            </w:r>
-            <w:r>
-              <w:rPr>
-                <w:rFonts w:ascii="Lato" w:hAnsi="Lato" w:cs="Calibri"/>
-                <w:sz w:val="20"/>
-                <w:szCs w:val="20"/>
-              </w:rPr>
-              <w:t>PSEA policies and Code of Conduct</w:t>
+              <w:t>Safeguarding, PSEA policies and Code of Conduct</w:t>
             </w:r>
             <w:r>
               <w:rPr>
@@ -6718,14 +6753,6 @@
                 <w:szCs w:val="20"/>
               </w:rPr>
               <w:t xml:space="preserve">Safeguarding, </w:t>
-            </w:r>
-            <w:r>
-              <w:rPr>
-                <w:rFonts w:ascii="Lato" w:hAnsi="Lato" w:cs="Calibri"/>
-                <w:sz w:val="20"/>
-                <w:szCs w:val="20"/>
-              </w:rPr>
-              <w:t xml:space="preserve">Child safeguarding, </w:t>
             </w:r>
             <w:r>
               <w:rPr>
@@ -6859,7 +6886,9 @@
         </w:rPr>
         <w:sectPr>
           <w:headerReference w:type="default" r:id="rId11"/>
-          <w:headerReference w:type="first" r:id="rId12"/>
+          <w:footerReference w:type="default" r:id="rId12"/>
+          <w:headerReference w:type="first" r:id="rId13"/>
+          <w:footerReference w:type="first" r:id="rId14"/>
           <w:pgSz w:w="11909" w:h="16834" w:code="9"/>
           <w:pgMar w:top="1296" w:right="1296" w:bottom="1296" w:left="1296" w:header="706" w:footer="706" w:gutter="0"/>
           <w:cols w:space="708"/>
@@ -6957,12 +6986,12 @@
         <w:tblLook w:val="01E0" w:firstRow="1" w:lastRow="1" w:firstColumn="1" w:lastColumn="1" w:noHBand="0" w:noVBand="0"/>
       </w:tblPr>
       <w:tblGrid>
-        <w:gridCol w:w="1346"/>
-        <w:gridCol w:w="2779"/>
-        <w:gridCol w:w="3439"/>
-        <w:gridCol w:w="2719"/>
-        <w:gridCol w:w="2113"/>
-        <w:gridCol w:w="2124"/>
+        <w:gridCol w:w="1344"/>
+        <w:gridCol w:w="2815"/>
+        <w:gridCol w:w="3495"/>
+        <w:gridCol w:w="2716"/>
+        <w:gridCol w:w="2082"/>
+        <w:gridCol w:w="2068"/>
       </w:tblGrid>
       <w:tr>
         <w:trPr>
@@ -9092,6 +9121,7 @@
       </w:tr>
       <w:tr>
         <w:trPr>
+          <w:trHeight w:val="1880"/>
           <w:jc w:val="center"/>
         </w:trPr>
         <w:tc>
@@ -9487,7 +9517,18 @@
                 <w:sz w:val="18"/>
                 <w:szCs w:val="18"/>
               </w:rPr>
-              <w:t xml:space="preserve">Initiate and monitor adherence to SEA reporting and complaint mechanisms </w:t>
+              <w:t>Initiate and monitor adherence to SEA reporting and complaint m</w:t>
+            </w:r>
+            <w:bookmarkStart w:id="1" w:name="_GoBack"/>
+            <w:bookmarkEnd w:id="1"/>
+            <w:r>
+              <w:rPr>
+                <w:rFonts w:ascii="Lato" w:hAnsi="Lato" w:cs="Calibri"/>
+                <w:bCs/>
+                <w:sz w:val="18"/>
+                <w:szCs w:val="18"/>
+              </w:rPr>
+              <w:t xml:space="preserve">echanisms </w:t>
             </w:r>
           </w:p>
           <w:p>
@@ -9934,8 +9975,6 @@
         </w:rPr>
         <w:t>APPENDICES</w:t>
       </w:r>
-      <w:bookmarkStart w:id="1" w:name="_GoBack"/>
-      <w:bookmarkEnd w:id="1"/>
     </w:p>
     <w:p>
       <w:pPr>
@@ -9956,6 +9995,7 @@
         <w:rPr>
           <w:rFonts w:asciiTheme="minorHAnsi" w:eastAsia="Calibri" w:hAnsiTheme="minorHAnsi"/>
           <w:b/>
+          <w:color w:val="52AE32" w:themeColor="accent5"/>
           <w:sz w:val="22"/>
           <w:szCs w:val="22"/>
           <w:lang w:eastAsia="es-ES"/>
@@ -9965,6 +10005,7 @@
         <w:rPr>
           <w:rFonts w:asciiTheme="minorHAnsi" w:eastAsia="Calibri" w:hAnsiTheme="minorHAnsi"/>
           <w:b/>
+          <w:color w:val="52AE32" w:themeColor="accent5"/>
           <w:sz w:val="22"/>
           <w:szCs w:val="22"/>
           <w:lang w:eastAsia="es-ES"/>
@@ -10008,7 +10049,7 @@
 </file>
 
 <file path=word/endnotes.xml><?xml version="1.0" encoding="utf-8"?>
-<w:endnotes xmlns:wpc="http://schemas.microsoft.com/office/word/2010/wordprocessingCanvas" xmlns:cx="http://schemas.microsoft.com/office/drawing/2014/chartex" xmlns:cx1="http://schemas.microsoft.com/office/drawing/2015/9/8/chartex" xmlns:mc="http://schemas.openxmlformats.org/markup-compatibility/2006" xmlns:o="urn:schemas-microsoft-com:office:office" xmlns:r="http://schemas.openxmlformats.org/officeDocument/2006/relationships" xmlns:m="http://schemas.openxmlformats.org/officeDocument/2006/math" xmlns:v="urn:schemas-microsoft-com:vml" xmlns:wp14="http://schemas.microsoft.com/office/word/2010/wordprocessingDrawing" xmlns:wp="http://schemas.openxmlformats.org/drawingml/2006/wordprocessingDrawing" xmlns:w10="urn:schemas-microsoft-com:office:word" xmlns:w="http://schemas.openxmlformats.org/wordprocessingml/2006/main" xmlns:w14="http://schemas.microsoft.com/office/word/2010/wordml" xmlns:w15="http://schemas.microsoft.com/office/word/2012/wordml" xmlns:w16se="http://schemas.microsoft.com/office/word/2015/wordml/symex" xmlns:wpg="http://schemas.microsoft.com/office/word/2010/wordprocessingGroup" xmlns:wpi="http://schemas.microsoft.com/office/word/2010/wordprocessingInk" xmlns:wne="http://schemas.microsoft.com/office/word/2006/wordml" xmlns:wps="http://schemas.microsoft.com/office/word/2010/wordprocessingShape" mc:Ignorable="w14 w15 w16se wp14">
+<w:endnotes xmlns:wpc="http://schemas.microsoft.com/office/word/2010/wordprocessingCanvas" xmlns:cx="http://schemas.microsoft.com/office/drawing/2014/chartex" xmlns:mc="http://schemas.openxmlformats.org/markup-compatibility/2006" xmlns:o="urn:schemas-microsoft-com:office:office" xmlns:r="http://schemas.openxmlformats.org/officeDocument/2006/relationships" xmlns:m="http://schemas.openxmlformats.org/officeDocument/2006/math" xmlns:v="urn:schemas-microsoft-com:vml" xmlns:wp14="http://schemas.microsoft.com/office/word/2010/wordprocessingDrawing" xmlns:wp="http://schemas.openxmlformats.org/drawingml/2006/wordprocessingDrawing" xmlns:w10="urn:schemas-microsoft-com:office:word" xmlns:w="http://schemas.openxmlformats.org/wordprocessingml/2006/main" xmlns:w14="http://schemas.microsoft.com/office/word/2010/wordml" xmlns:w15="http://schemas.microsoft.com/office/word/2012/wordml" xmlns:w16se="http://schemas.microsoft.com/office/word/2015/wordml/symex" xmlns:wpg="http://schemas.microsoft.com/office/word/2010/wordprocessingGroup" xmlns:wpi="http://schemas.microsoft.com/office/word/2010/wordprocessingInk" xmlns:wne="http://schemas.microsoft.com/office/word/2006/wordml" xmlns:wps="http://schemas.microsoft.com/office/word/2010/wordprocessingShape" mc:Ignorable="w14 w15 w16se wp14">
   <w:endnote w:type="separator" w:id="-1">
     <w:p>
       <w:r>
@@ -10026,8 +10067,153 @@
 </w:endnotes>
 </file>
 
+<file path=word/footer1.xml><?xml version="1.0" encoding="utf-8"?>
+<w:ftr xmlns:wpc="http://schemas.microsoft.com/office/word/2010/wordprocessingCanvas" xmlns:cx="http://schemas.microsoft.com/office/drawing/2014/chartex" xmlns:mc="http://schemas.openxmlformats.org/markup-compatibility/2006" xmlns:o="urn:schemas-microsoft-com:office:office" xmlns:r="http://schemas.openxmlformats.org/officeDocument/2006/relationships" xmlns:m="http://schemas.openxmlformats.org/officeDocument/2006/math" xmlns:v="urn:schemas-microsoft-com:vml" xmlns:wp14="http://schemas.microsoft.com/office/word/2010/wordprocessingDrawing" xmlns:wp="http://schemas.openxmlformats.org/drawingml/2006/wordprocessingDrawing" xmlns:w10="urn:schemas-microsoft-com:office:word" xmlns:w="http://schemas.openxmlformats.org/wordprocessingml/2006/main" xmlns:w14="http://schemas.microsoft.com/office/word/2010/wordml" xmlns:w15="http://schemas.microsoft.com/office/word/2012/wordml" xmlns:w16se="http://schemas.microsoft.com/office/word/2015/wordml/symex" xmlns:wpg="http://schemas.microsoft.com/office/word/2010/wordprocessingGroup" xmlns:wpi="http://schemas.microsoft.com/office/word/2010/wordprocessingInk" xmlns:wne="http://schemas.microsoft.com/office/word/2006/wordml" xmlns:wps="http://schemas.microsoft.com/office/word/2010/wordprocessingShape" mc:Ignorable="w14 w15 w16se wp14">
+  <w:sdt>
+    <w:sdtPr>
+      <w:id w:val="-1339698733"/>
+      <w:docPartObj>
+        <w:docPartGallery w:val="Page Numbers (Bottom of Page)"/>
+        <w:docPartUnique/>
+      </w:docPartObj>
+    </w:sdtPr>
+    <w:sdtEndPr>
+      <w:rPr>
+        <w:noProof/>
+        <w:sz w:val="16"/>
+        <w:szCs w:val="16"/>
+      </w:rPr>
+    </w:sdtEndPr>
+    <w:sdtContent>
+      <w:p>
+        <w:pPr>
+          <w:pStyle w:val="Footer"/>
+          <w:jc w:val="right"/>
+          <w:rPr>
+            <w:sz w:val="16"/>
+            <w:szCs w:val="16"/>
+          </w:rPr>
+        </w:pPr>
+        <w:r>
+          <w:rPr>
+            <w:sz w:val="16"/>
+            <w:szCs w:val="16"/>
+          </w:rPr>
+          <w:fldChar w:fldCharType="begin"/>
+        </w:r>
+        <w:r>
+          <w:rPr>
+            <w:sz w:val="16"/>
+            <w:szCs w:val="16"/>
+          </w:rPr>
+          <w:instrText xml:space="preserve"> PAGE   \* MERGEFORMAT </w:instrText>
+        </w:r>
+        <w:r>
+          <w:rPr>
+            <w:sz w:val="16"/>
+            <w:szCs w:val="16"/>
+          </w:rPr>
+          <w:fldChar w:fldCharType="separate"/>
+        </w:r>
+        <w:r>
+          <w:rPr>
+            <w:noProof/>
+            <w:sz w:val="16"/>
+            <w:szCs w:val="16"/>
+          </w:rPr>
+          <w:t>4</w:t>
+        </w:r>
+        <w:r>
+          <w:rPr>
+            <w:noProof/>
+            <w:sz w:val="16"/>
+            <w:szCs w:val="16"/>
+          </w:rPr>
+          <w:fldChar w:fldCharType="end"/>
+        </w:r>
+      </w:p>
+    </w:sdtContent>
+  </w:sdt>
+  <w:p>
+    <w:pPr>
+      <w:pStyle w:val="Footer"/>
+    </w:pPr>
+  </w:p>
+</w:ftr>
+</file>
+
+<file path=word/footer2.xml><?xml version="1.0" encoding="utf-8"?>
+<w:ftr xmlns:wpc="http://schemas.microsoft.com/office/word/2010/wordprocessingCanvas" xmlns:cx="http://schemas.microsoft.com/office/drawing/2014/chartex" xmlns:mc="http://schemas.openxmlformats.org/markup-compatibility/2006" xmlns:o="urn:schemas-microsoft-com:office:office" xmlns:r="http://schemas.openxmlformats.org/officeDocument/2006/relationships" xmlns:m="http://schemas.openxmlformats.org/officeDocument/2006/math" xmlns:v="urn:schemas-microsoft-com:vml" xmlns:wp14="http://schemas.microsoft.com/office/word/2010/wordprocessingDrawing" xmlns:wp="http://schemas.openxmlformats.org/drawingml/2006/wordprocessingDrawing" xmlns:w10="urn:schemas-microsoft-com:office:word" xmlns:w="http://schemas.openxmlformats.org/wordprocessingml/2006/main" xmlns:w14="http://schemas.microsoft.com/office/word/2010/wordml" xmlns:w15="http://schemas.microsoft.com/office/word/2012/wordml" xmlns:w16se="http://schemas.microsoft.com/office/word/2015/wordml/symex" xmlns:wpg="http://schemas.microsoft.com/office/word/2010/wordprocessingGroup" xmlns:wpi="http://schemas.microsoft.com/office/word/2010/wordprocessingInk" xmlns:wne="http://schemas.microsoft.com/office/word/2006/wordml" xmlns:wps="http://schemas.microsoft.com/office/word/2010/wordprocessingShape" mc:Ignorable="w14 w15 w16se wp14">
+  <w:sdt>
+    <w:sdtPr>
+      <w:id w:val="-2111046438"/>
+      <w:docPartObj>
+        <w:docPartGallery w:val="Page Numbers (Bottom of Page)"/>
+        <w:docPartUnique/>
+      </w:docPartObj>
+    </w:sdtPr>
+    <w:sdtEndPr>
+      <w:rPr>
+        <w:noProof/>
+        <w:sz w:val="16"/>
+        <w:szCs w:val="16"/>
+      </w:rPr>
+    </w:sdtEndPr>
+    <w:sdtContent>
+      <w:p>
+        <w:pPr>
+          <w:pStyle w:val="Footer"/>
+          <w:jc w:val="right"/>
+          <w:rPr>
+            <w:sz w:val="16"/>
+            <w:szCs w:val="16"/>
+          </w:rPr>
+        </w:pPr>
+        <w:r>
+          <w:rPr>
+            <w:sz w:val="16"/>
+            <w:szCs w:val="16"/>
+          </w:rPr>
+          <w:fldChar w:fldCharType="begin"/>
+        </w:r>
+        <w:r>
+          <w:rPr>
+            <w:sz w:val="16"/>
+            <w:szCs w:val="16"/>
+          </w:rPr>
+          <w:instrText xml:space="preserve"> PAGE   \* MERGEFORMAT </w:instrText>
+        </w:r>
+        <w:r>
+          <w:rPr>
+            <w:sz w:val="16"/>
+            <w:szCs w:val="16"/>
+          </w:rPr>
+          <w:fldChar w:fldCharType="separate"/>
+        </w:r>
+        <w:r>
+          <w:rPr>
+            <w:noProof/>
+            <w:sz w:val="16"/>
+            <w:szCs w:val="16"/>
+          </w:rPr>
+          <w:t>5</w:t>
+        </w:r>
+        <w:r>
+          <w:rPr>
+            <w:noProof/>
+            <w:sz w:val="16"/>
+            <w:szCs w:val="16"/>
+          </w:rPr>
+          <w:fldChar w:fldCharType="end"/>
+        </w:r>
+      </w:p>
+    </w:sdtContent>
+  </w:sdt>
+</w:ftr>
+</file>
+
 <file path=word/footnotes.xml><?xml version="1.0" encoding="utf-8"?>
-<w:footnotes xmlns:wpc="http://schemas.microsoft.com/office/word/2010/wordprocessingCanvas" xmlns:cx="http://schemas.microsoft.com/office/drawing/2014/chartex" xmlns:cx1="http://schemas.microsoft.com/office/drawing/2015/9/8/chartex" xmlns:mc="http://schemas.openxmlformats.org/markup-compatibility/2006" xmlns:o="urn:schemas-microsoft-com:office:office" xmlns:r="http://schemas.openxmlformats.org/officeDocument/2006/relationships" xmlns:m="http://schemas.openxmlformats.org/officeDocument/2006/math" xmlns:v="urn:schemas-microsoft-com:vml" xmlns:wp14="http://schemas.microsoft.com/office/word/2010/wordprocessingDrawing" xmlns:wp="http://schemas.openxmlformats.org/drawingml/2006/wordprocessingDrawing" xmlns:w10="urn:schemas-microsoft-com:office:word" xmlns:w="http://schemas.openxmlformats.org/wordprocessingml/2006/main" xmlns:w14="http://schemas.microsoft.com/office/word/2010/wordml" xmlns:w15="http://schemas.microsoft.com/office/word/2012/wordml" xmlns:w16se="http://schemas.microsoft.com/office/word/2015/wordml/symex" xmlns:wpg="http://schemas.microsoft.com/office/word/2010/wordprocessingGroup" xmlns:wpi="http://schemas.microsoft.com/office/word/2010/wordprocessingInk" xmlns:wne="http://schemas.microsoft.com/office/word/2006/wordml" xmlns:wps="http://schemas.microsoft.com/office/word/2010/wordprocessingShape" mc:Ignorable="w14 w15 w16se wp14">
+<w:footnotes xmlns:wpc="http://schemas.microsoft.com/office/word/2010/wordprocessingCanvas" xmlns:cx="http://schemas.microsoft.com/office/drawing/2014/chartex" xmlns:mc="http://schemas.openxmlformats.org/markup-compatibility/2006" xmlns:o="urn:schemas-microsoft-com:office:office" xmlns:r="http://schemas.openxmlformats.org/officeDocument/2006/relationships" xmlns:m="http://schemas.openxmlformats.org/officeDocument/2006/math" xmlns:v="urn:schemas-microsoft-com:vml" xmlns:wp14="http://schemas.microsoft.com/office/word/2010/wordprocessingDrawing" xmlns:wp="http://schemas.openxmlformats.org/drawingml/2006/wordprocessingDrawing" xmlns:w10="urn:schemas-microsoft-com:office:word" xmlns:w="http://schemas.openxmlformats.org/wordprocessingml/2006/main" xmlns:w14="http://schemas.microsoft.com/office/word/2010/wordml" xmlns:w15="http://schemas.microsoft.com/office/word/2012/wordml" xmlns:w16se="http://schemas.microsoft.com/office/word/2015/wordml/symex" xmlns:wpg="http://schemas.microsoft.com/office/word/2010/wordprocessingGroup" xmlns:wpi="http://schemas.microsoft.com/office/word/2010/wordprocessingInk" xmlns:wne="http://schemas.microsoft.com/office/word/2006/wordml" xmlns:wps="http://schemas.microsoft.com/office/word/2010/wordprocessingShape" mc:Ignorable="w14 w15 w16se wp14">
   <w:footnote w:type="separator" w:id="-1">
     <w:p>
       <w:r>
@@ -10046,7 +10232,7 @@
 </file>
 
 <file path=word/header1.xml><?xml version="1.0" encoding="utf-8"?>
-<w:hdr xmlns:wpc="http://schemas.microsoft.com/office/word/2010/wordprocessingCanvas" xmlns:cx="http://schemas.microsoft.com/office/drawing/2014/chartex" xmlns:cx1="http://schemas.microsoft.com/office/drawing/2015/9/8/chartex" xmlns:mc="http://schemas.openxmlformats.org/markup-compatibility/2006" xmlns:o="urn:schemas-microsoft-com:office:office" xmlns:r="http://schemas.openxmlformats.org/officeDocument/2006/relationships" xmlns:m="http://schemas.openxmlformats.org/officeDocument/2006/math" xmlns:v="urn:schemas-microsoft-com:vml" xmlns:wp14="http://schemas.microsoft.com/office/word/2010/wordprocessingDrawing" xmlns:wp="http://schemas.openxmlformats.org/drawingml/2006/wordprocessingDrawing" xmlns:w10="urn:schemas-microsoft-com:office:word" xmlns:w="http://schemas.openxmlformats.org/wordprocessingml/2006/main" xmlns:w14="http://schemas.microsoft.com/office/word/2010/wordml" xmlns:w15="http://schemas.microsoft.com/office/word/2012/wordml" xmlns:w16se="http://schemas.microsoft.com/office/word/2015/wordml/symex" xmlns:wpg="http://schemas.microsoft.com/office/word/2010/wordprocessingGroup" xmlns:wpi="http://schemas.microsoft.com/office/word/2010/wordprocessingInk" xmlns:wne="http://schemas.microsoft.com/office/word/2006/wordml" xmlns:wps="http://schemas.microsoft.com/office/word/2010/wordprocessingShape" mc:Ignorable="w14 w15 w16se wp14">
+<w:hdr xmlns:wpc="http://schemas.microsoft.com/office/word/2010/wordprocessingCanvas" xmlns:cx="http://schemas.microsoft.com/office/drawing/2014/chartex" xmlns:mc="http://schemas.openxmlformats.org/markup-compatibility/2006" xmlns:o="urn:schemas-microsoft-com:office:office" xmlns:r="http://schemas.openxmlformats.org/officeDocument/2006/relationships" xmlns:m="http://schemas.openxmlformats.org/officeDocument/2006/math" xmlns:v="urn:schemas-microsoft-com:vml" xmlns:wp14="http://schemas.microsoft.com/office/word/2010/wordprocessingDrawing" xmlns:wp="http://schemas.openxmlformats.org/drawingml/2006/wordprocessingDrawing" xmlns:w10="urn:schemas-microsoft-com:office:word" xmlns:w="http://schemas.openxmlformats.org/wordprocessingml/2006/main" xmlns:w14="http://schemas.microsoft.com/office/word/2010/wordml" xmlns:w15="http://schemas.microsoft.com/office/word/2012/wordml" xmlns:w16se="http://schemas.microsoft.com/office/word/2015/wordml/symex" xmlns:wpg="http://schemas.microsoft.com/office/word/2010/wordprocessingGroup" xmlns:wpi="http://schemas.microsoft.com/office/word/2010/wordprocessingInk" xmlns:wne="http://schemas.microsoft.com/office/word/2006/wordml" xmlns:wps="http://schemas.microsoft.com/office/word/2010/wordprocessingShape" mc:Ignorable="w14 w15 w16se wp14">
   <w:p>
     <w:pPr>
       <w:pStyle w:val="Header"/>
@@ -10061,7 +10247,7 @@
 </file>
 
 <file path=word/header2.xml><?xml version="1.0" encoding="utf-8"?>
-<w:hdr xmlns:wpc="http://schemas.microsoft.com/office/word/2010/wordprocessingCanvas" xmlns:cx="http://schemas.microsoft.com/office/drawing/2014/chartex" xmlns:cx1="http://schemas.microsoft.com/office/drawing/2015/9/8/chartex" xmlns:mc="http://schemas.openxmlformats.org/markup-compatibility/2006" xmlns:o="urn:schemas-microsoft-com:office:office" xmlns:r="http://schemas.openxmlformats.org/officeDocument/2006/relationships" xmlns:m="http://schemas.openxmlformats.org/officeDocument/2006/math" xmlns:v="urn:schemas-microsoft-com:vml" xmlns:wp14="http://schemas.microsoft.com/office/word/2010/wordprocessingDrawing" xmlns:wp="http://schemas.openxmlformats.org/drawingml/2006/wordprocessingDrawing" xmlns:w10="urn:schemas-microsoft-com:office:word" xmlns:w="http://schemas.openxmlformats.org/wordprocessingml/2006/main" xmlns:w14="http://schemas.microsoft.com/office/word/2010/wordml" xmlns:w15="http://schemas.microsoft.com/office/word/2012/wordml" xmlns:w16se="http://schemas.microsoft.com/office/word/2015/wordml/symex" xmlns:wpg="http://schemas.microsoft.com/office/word/2010/wordprocessingGroup" xmlns:wpi="http://schemas.microsoft.com/office/word/2010/wordprocessingInk" xmlns:wne="http://schemas.microsoft.com/office/word/2006/wordml" xmlns:wps="http://schemas.microsoft.com/office/word/2010/wordprocessingShape" mc:Ignorable="w14 w15 w16se wp14">
+<w:hdr xmlns:wpc="http://schemas.microsoft.com/office/word/2010/wordprocessingCanvas" xmlns:cx="http://schemas.microsoft.com/office/drawing/2014/chartex" xmlns:mc="http://schemas.openxmlformats.org/markup-compatibility/2006" xmlns:o="urn:schemas-microsoft-com:office:office" xmlns:r="http://schemas.openxmlformats.org/officeDocument/2006/relationships" xmlns:m="http://schemas.openxmlformats.org/officeDocument/2006/math" xmlns:v="urn:schemas-microsoft-com:vml" xmlns:wp14="http://schemas.microsoft.com/office/word/2010/wordprocessingDrawing" xmlns:wp="http://schemas.openxmlformats.org/drawingml/2006/wordprocessingDrawing" xmlns:w10="urn:schemas-microsoft-com:office:word" xmlns:w="http://schemas.openxmlformats.org/wordprocessingml/2006/main" xmlns:w14="http://schemas.microsoft.com/office/word/2010/wordml" xmlns:w15="http://schemas.microsoft.com/office/word/2012/wordml" xmlns:w16se="http://schemas.microsoft.com/office/word/2015/wordml/symex" xmlns:wpg="http://schemas.microsoft.com/office/word/2010/wordprocessingGroup" xmlns:wpi="http://schemas.microsoft.com/office/word/2010/wordprocessingInk" xmlns:wne="http://schemas.microsoft.com/office/word/2006/wordml" xmlns:wps="http://schemas.microsoft.com/office/word/2010/wordprocessingShape" mc:Ignorable="w14 w15 w16se wp14">
   <w:p>
     <w:pPr>
       <w:pStyle w:val="Header"/>
@@ -10168,7 +10354,7 @@
 </file>
 
 <file path=word/numbering.xml><?xml version="1.0" encoding="utf-8"?>
-<w:numbering xmlns:wpc="http://schemas.microsoft.com/office/word/2010/wordprocessingCanvas" xmlns:cx="http://schemas.microsoft.com/office/drawing/2014/chartex" xmlns:cx1="http://schemas.microsoft.com/office/drawing/2015/9/8/chartex" xmlns:mc="http://schemas.openxmlformats.org/markup-compatibility/2006" xmlns:o="urn:schemas-microsoft-com:office:office" xmlns:r="http://schemas.openxmlformats.org/officeDocument/2006/relationships" xmlns:m="http://schemas.openxmlformats.org/officeDocument/2006/math" xmlns:v="urn:schemas-microsoft-com:vml" xmlns:wp14="http://schemas.microsoft.com/office/word/2010/wordprocessingDrawing" xmlns:wp="http://schemas.openxmlformats.org/drawingml/2006/wordprocessingDrawing" xmlns:w10="urn:schemas-microsoft-com:office:word" xmlns:w="http://schemas.openxmlformats.org/wordprocessingml/2006/main" xmlns:w14="http://schemas.microsoft.com/office/word/2010/wordml" xmlns:w15="http://schemas.microsoft.com/office/word/2012/wordml" xmlns:w16se="http://schemas.microsoft.com/office/word/2015/wordml/symex" xmlns:wpg="http://schemas.microsoft.com/office/word/2010/wordprocessingGroup" xmlns:wpi="http://schemas.microsoft.com/office/word/2010/wordprocessingInk" xmlns:wne="http://schemas.microsoft.com/office/word/2006/wordml" xmlns:wps="http://schemas.microsoft.com/office/word/2010/wordprocessingShape" mc:Ignorable="w14 w15 w16se wp14">
+<w:numbering xmlns:wpc="http://schemas.microsoft.com/office/word/2010/wordprocessingCanvas" xmlns:cx="http://schemas.microsoft.com/office/drawing/2014/chartex" xmlns:mc="http://schemas.openxmlformats.org/markup-compatibility/2006" xmlns:o="urn:schemas-microsoft-com:office:office" xmlns:r="http://schemas.openxmlformats.org/officeDocument/2006/relationships" xmlns:m="http://schemas.openxmlformats.org/officeDocument/2006/math" xmlns:v="urn:schemas-microsoft-com:vml" xmlns:wp14="http://schemas.microsoft.com/office/word/2010/wordprocessingDrawing" xmlns:wp="http://schemas.openxmlformats.org/drawingml/2006/wordprocessingDrawing" xmlns:w10="urn:schemas-microsoft-com:office:word" xmlns:w="http://schemas.openxmlformats.org/wordprocessingml/2006/main" xmlns:w14="http://schemas.microsoft.com/office/word/2010/wordml" xmlns:w15="http://schemas.microsoft.com/office/word/2012/wordml" xmlns:w16se="http://schemas.microsoft.com/office/word/2015/wordml/symex" xmlns:wpg="http://schemas.microsoft.com/office/word/2010/wordprocessingGroup" xmlns:wpi="http://schemas.microsoft.com/office/word/2010/wordprocessingInk" xmlns:wne="http://schemas.microsoft.com/office/word/2006/wordml" xmlns:wps="http://schemas.microsoft.com/office/word/2010/wordprocessingShape" mc:Ignorable="w14 w15 w16se wp14">
   <w:numPicBullet w:numPicBulletId="0">
     <w:pict>
       <v:shapetype id="_x0000_t75" coordsize="21600,21600" o:spt="75" o:preferrelative="t" path="m@4@5l@4@11@9@11@9@5xe" filled="f" stroked="f">
@@ -10190,7 +10376,7 @@
         <v:path o:extrusionok="f" gradientshapeok="t" o:connecttype="rect"/>
         <o:lock v:ext="edit" aspectratio="t"/>
       </v:shapetype>
-      <v:shape id="_x0000_i1054" type="#_x0000_t75" style="width:50.25pt;height:45pt;visibility:visible" o:bullet="t">
+      <v:shape id="_x0000_i1036" type="#_x0000_t75" style="width:50.6pt;height:44.65pt;visibility:visible" o:bullet="t">
         <v:imagedata r:id="rId1" o:title="bullet_nb_box-blue_check"/>
       </v:shape>
     </w:pict>
@@ -15514,23 +15700,28 @@
 </file>
 
 <file path=customXml/item1.xml><?xml version="1.0" encoding="utf-8"?>
-<ct:contentTypeSchema xmlns:ct="http://schemas.microsoft.com/office/2006/metadata/contentType" xmlns:ma="http://schemas.microsoft.com/office/2006/metadata/properties/metaAttributes" ct:_="" ma:_="" ma:contentTypeName="Documento" ma:contentTypeID="0x010100862F86616AAB2C4DA5DF3DD38B86603E" ma:contentTypeVersion="8" ma:contentTypeDescription="Crear nuevo documento." ma:contentTypeScope="" ma:versionID="9a9a2a5be504c2b319a9dea8a90695ca">
-  <xsd:schema xmlns:xsd="http://www.w3.org/2001/XMLSchema" xmlns:xs="http://www.w3.org/2001/XMLSchema" xmlns:p="http://schemas.microsoft.com/office/2006/metadata/properties" xmlns:ns3="39110fe6-7120-408a-8f7d-4661b8bd1aef" targetNamespace="http://schemas.microsoft.com/office/2006/metadata/properties" ma:root="true" ma:fieldsID="e6ea4133f4bedbcc731304e71f5e14b7" ns3:_="">
-    <xsd:import namespace="39110fe6-7120-408a-8f7d-4661b8bd1aef"/>
+<ct:contentTypeSchema xmlns:ct="http://schemas.microsoft.com/office/2006/metadata/contentType" xmlns:ma="http://schemas.microsoft.com/office/2006/metadata/properties/metaAttributes" ct:_="" ma:_="" ma:contentTypeName="Document" ma:contentTypeID="0x0101008880048E3798CC4F8D0EBAA0C9D9723E" ma:contentTypeVersion="12" ma:contentTypeDescription="Create a new document." ma:contentTypeScope="" ma:versionID="7cdc1870ad95b8823134b2ba23a1441c">
+  <xsd:schema xmlns:xsd="http://www.w3.org/2001/XMLSchema" xmlns:xs="http://www.w3.org/2001/XMLSchema" xmlns:p="http://schemas.microsoft.com/office/2006/metadata/properties" xmlns:ns2="0eb55b92-a537-4c30-9b79-7e9d15537eb9" xmlns:ns3="f621f5db-278e-4a3c-909a-cad3b7491cc0" targetNamespace="http://schemas.microsoft.com/office/2006/metadata/properties" ma:root="true" ma:fieldsID="ef1d10196ec7dbeaba6b4f87f64c59de" ns2:_="" ns3:_="">
+    <xsd:import namespace="0eb55b92-a537-4c30-9b79-7e9d15537eb9"/>
+    <xsd:import namespace="f621f5db-278e-4a3c-909a-cad3b7491cc0"/>
     <xsd:element name="properties">
       <xsd:complexType>
         <xsd:sequence>
           <xsd:element name="documentManagement">
             <xsd:complexType>
               <xsd:all>
-                <xsd:element ref="ns3:MediaServiceMetadata" minOccurs="0"/>
-                <xsd:element ref="ns3:MediaServiceFastMetadata" minOccurs="0"/>
-                <xsd:element ref="ns3:MediaServiceAutoKeyPoints" minOccurs="0"/>
-                <xsd:element ref="ns3:MediaServiceKeyPoints" minOccurs="0"/>
-                <xsd:element ref="ns3:MediaServiceAutoTags" minOccurs="0"/>
-                <xsd:element ref="ns3:MediaServiceGenerationTime" minOccurs="0"/>
-                <xsd:element ref="ns3:MediaServiceEventHashCode" minOccurs="0"/>
-                <xsd:element ref="ns3:MediaServiceDateTaken" minOccurs="0"/>
+                <xsd:element ref="ns2:MediaServiceMetadata" minOccurs="0"/>
+                <xsd:element ref="ns2:MediaServiceFastMetadata" minOccurs="0"/>
+                <xsd:element ref="ns2:MediaServiceAutoKeyPoints" minOccurs="0"/>
+                <xsd:element ref="ns2:MediaServiceKeyPoints" minOccurs="0"/>
+                <xsd:element ref="ns3:SharedWithUsers" minOccurs="0"/>
+                <xsd:element ref="ns3:SharedWithDetails" minOccurs="0"/>
+                <xsd:element ref="ns2:MediaServiceDateTaken" minOccurs="0"/>
+                <xsd:element ref="ns2:MediaServiceAutoTags" minOccurs="0"/>
+                <xsd:element ref="ns2:MediaServiceOCR" minOccurs="0"/>
+                <xsd:element ref="ns2:MediaServiceGenerationTime" minOccurs="0"/>
+                <xsd:element ref="ns2:MediaServiceEventHashCode" minOccurs="0"/>
+                <xsd:element ref="ns2:MediaServiceLocation" minOccurs="0"/>
               </xsd:all>
             </xsd:complexType>
           </xsd:element>
@@ -15538,7 +15729,7 @@
       </xsd:complexType>
     </xsd:element>
   </xsd:schema>
-  <xsd:schema xmlns:xsd="http://www.w3.org/2001/XMLSchema" xmlns:xs="http://www.w3.org/2001/XMLSchema" xmlns:dms="http://schemas.microsoft.com/office/2006/documentManagement/types" xmlns:pc="http://schemas.microsoft.com/office/infopath/2007/PartnerControls" targetNamespace="39110fe6-7120-408a-8f7d-4661b8bd1aef" elementFormDefault="qualified">
+  <xsd:schema xmlns:xsd="http://www.w3.org/2001/XMLSchema" xmlns:xs="http://www.w3.org/2001/XMLSchema" xmlns:dms="http://schemas.microsoft.com/office/2006/documentManagement/types" xmlns:pc="http://schemas.microsoft.com/office/infopath/2007/PartnerControls" targetNamespace="0eb55b92-a537-4c30-9b79-7e9d15537eb9" elementFormDefault="qualified">
     <xsd:import namespace="http://schemas.microsoft.com/office/2006/documentManagement/types"/>
     <xsd:import namespace="http://schemas.microsoft.com/office/infopath/2007/PartnerControls"/>
     <xsd:element name="MediaServiceMetadata" ma:index="8" nillable="true" ma:displayName="MediaServiceMetadata" ma:hidden="true" ma:internalName="MediaServiceMetadata" ma:readOnly="true">
@@ -15563,24 +15754,66 @@
         </xsd:restriction>
       </xsd:simpleType>
     </xsd:element>
-    <xsd:element name="MediaServiceAutoTags" ma:index="12" nillable="true" ma:displayName="Tags" ma:internalName="MediaServiceAutoTags" ma:readOnly="true">
+    <xsd:element name="MediaServiceDateTaken" ma:index="14" nillable="true" ma:displayName="MediaServiceDateTaken" ma:hidden="true" ma:internalName="MediaServiceDateTaken" ma:readOnly="true">
       <xsd:simpleType>
         <xsd:restriction base="dms:Text"/>
       </xsd:simpleType>
     </xsd:element>
-    <xsd:element name="MediaServiceGenerationTime" ma:index="13" nillable="true" ma:displayName="MediaServiceGenerationTime" ma:hidden="true" ma:internalName="MediaServiceGenerationTime" ma:readOnly="true">
+    <xsd:element name="MediaServiceAutoTags" ma:index="15" nillable="true" ma:displayName="Tags" ma:internalName="MediaServiceAutoTags" ma:readOnly="true">
       <xsd:simpleType>
         <xsd:restriction base="dms:Text"/>
       </xsd:simpleType>
     </xsd:element>
-    <xsd:element name="MediaServiceEventHashCode" ma:index="14" nillable="true" ma:displayName="MediaServiceEventHashCode" ma:hidden="true" ma:internalName="MediaServiceEventHashCode" ma:readOnly="true">
+    <xsd:element name="MediaServiceOCR" ma:index="16" nillable="true" ma:displayName="Extracted Text" ma:internalName="MediaServiceOCR" ma:readOnly="true">
+      <xsd:simpleType>
+        <xsd:restriction base="dms:Note">
+          <xsd:maxLength value="255"/>
+        </xsd:restriction>
+      </xsd:simpleType>
+    </xsd:element>
+    <xsd:element name="MediaServiceGenerationTime" ma:index="17" nillable="true" ma:displayName="MediaServiceGenerationTime" ma:hidden="true" ma:internalName="MediaServiceGenerationTime" ma:readOnly="true">
       <xsd:simpleType>
         <xsd:restriction base="dms:Text"/>
       </xsd:simpleType>
     </xsd:element>
-    <xsd:element name="MediaServiceDateTaken" ma:index="15" nillable="true" ma:displayName="MediaServiceDateTaken" ma:hidden="true" ma:internalName="MediaServiceDateTaken" ma:readOnly="true">
+    <xsd:element name="MediaServiceEventHashCode" ma:index="18" nillable="true" ma:displayName="MediaServiceEventHashCode" ma:hidden="true" ma:internalName="MediaServiceEventHashCode" ma:readOnly="true">
       <xsd:simpleType>
         <xsd:restriction base="dms:Text"/>
+      </xsd:simpleType>
+    </xsd:element>
+    <xsd:element name="MediaServiceLocation" ma:index="19" nillable="true" ma:displayName="Location" ma:internalName="MediaServiceLocation" ma:readOnly="true">
+      <xsd:simpleType>
+        <xsd:restriction base="dms:Text"/>
+      </xsd:simpleType>
+    </xsd:element>
+  </xsd:schema>
+  <xsd:schema xmlns:xsd="http://www.w3.org/2001/XMLSchema" xmlns:xs="http://www.w3.org/2001/XMLSchema" xmlns:dms="http://schemas.microsoft.com/office/2006/documentManagement/types" xmlns:pc="http://schemas.microsoft.com/office/infopath/2007/PartnerControls" targetNamespace="f621f5db-278e-4a3c-909a-cad3b7491cc0" elementFormDefault="qualified">
+    <xsd:import namespace="http://schemas.microsoft.com/office/2006/documentManagement/types"/>
+    <xsd:import namespace="http://schemas.microsoft.com/office/infopath/2007/PartnerControls"/>
+    <xsd:element name="SharedWithUsers" ma:index="12" nillable="true" ma:displayName="Shared With" ma:internalName="SharedWithUsers" ma:readOnly="true">
+      <xsd:complexType>
+        <xsd:complexContent>
+          <xsd:extension base="dms:UserMulti">
+            <xsd:sequence>
+              <xsd:element name="UserInfo" minOccurs="0" maxOccurs="unbounded">
+                <xsd:complexType>
+                  <xsd:sequence>
+                    <xsd:element name="DisplayName" type="xsd:string" minOccurs="0"/>
+                    <xsd:element name="AccountId" type="dms:UserId" minOccurs="0" nillable="true"/>
+                    <xsd:element name="AccountType" type="xsd:string" minOccurs="0"/>
+                  </xsd:sequence>
+                </xsd:complexType>
+              </xsd:element>
+            </xsd:sequence>
+          </xsd:extension>
+        </xsd:complexContent>
+      </xsd:complexType>
+    </xsd:element>
+    <xsd:element name="SharedWithDetails" ma:index="13" nillable="true" ma:displayName="Shared With Details" ma:internalName="SharedWithDetails" ma:readOnly="true">
+      <xsd:simpleType>
+        <xsd:restriction base="dms:Note">
+          <xsd:maxLength value="255"/>
+        </xsd:restriction>
       </xsd:simpleType>
     </xsd:element>
   </xsd:schema>
@@ -15593,8 +15826,8 @@
         <xsd:element ref="dc:creator" minOccurs="0" maxOccurs="1"/>
         <xsd:element ref="dcterms:created" minOccurs="0" maxOccurs="1"/>
         <xsd:element ref="dc:identifier" minOccurs="0" maxOccurs="1"/>
-        <xsd:element name="contentType" minOccurs="0" maxOccurs="1" type="xsd:string" ma:index="0" ma:displayName="Tipo de contenido"/>
-        <xsd:element ref="dc:title" minOccurs="0" maxOccurs="1" ma:index="4" ma:displayName="Título"/>
+        <xsd:element name="contentType" minOccurs="0" maxOccurs="1" type="xsd:string" ma:index="0" ma:displayName="Content Type"/>
+        <xsd:element ref="dc:title" minOccurs="0" maxOccurs="1" ma:index="4" ma:displayName="Title"/>
         <xsd:element ref="dc:subject" minOccurs="0" maxOccurs="1"/>
         <xsd:element ref="dc:description" minOccurs="0" maxOccurs="1"/>
         <xsd:element name="keywords" minOccurs="0" maxOccurs="1" type="xsd:string"/>
@@ -15703,21 +15936,7 @@
 </file>
 
 <file path=customXml/itemProps1.xml><?xml version="1.0" encoding="utf-8"?>
-<ds:datastoreItem xmlns:ds="http://schemas.openxmlformats.org/officeDocument/2006/customXml" ds:itemID="{CA996C57-029F-4932-A765-74BA5D232BD6}">
-  <ds:schemaRefs>
-    <ds:schemaRef ds:uri="http://schemas.microsoft.com/office/2006/metadata/contentType"/>
-    <ds:schemaRef ds:uri="http://schemas.microsoft.com/office/2006/metadata/properties/metaAttributes"/>
-    <ds:schemaRef ds:uri="http://www.w3.org/2001/XMLSchema"/>
-    <ds:schemaRef ds:uri="http://schemas.microsoft.com/office/2006/metadata/properties"/>
-    <ds:schemaRef ds:uri="39110fe6-7120-408a-8f7d-4661b8bd1aef"/>
-    <ds:schemaRef ds:uri="http://schemas.microsoft.com/office/2006/documentManagement/types"/>
-    <ds:schemaRef ds:uri="http://schemas.microsoft.com/office/infopath/2007/PartnerControls"/>
-    <ds:schemaRef ds:uri="http://schemas.openxmlformats.org/package/2006/metadata/core-properties"/>
-    <ds:schemaRef ds:uri="http://purl.org/dc/elements/1.1/"/>
-    <ds:schemaRef ds:uri="http://purl.org/dc/terms/"/>
-    <ds:schemaRef ds:uri="http://schemas.microsoft.com/internal/obd"/>
-  </ds:schemaRefs>
-</ds:datastoreItem>
+<ds:datastoreItem xmlns:ds="http://schemas.openxmlformats.org/officeDocument/2006/customXml" ds:itemID="{31D22D3F-3C32-4F47-A6A3-477A99418ED2}"/>
 </file>
 
 <file path=customXml/itemProps2.xml><?xml version="1.0" encoding="utf-8"?>
@@ -15738,7 +15957,7 @@
 </file>
 
 <file path=customXml/itemProps4.xml><?xml version="1.0" encoding="utf-8"?>
-<ds:datastoreItem xmlns:ds="http://schemas.openxmlformats.org/officeDocument/2006/customXml" ds:itemID="{0E6C214A-002B-4E85-9076-0F20615E3134}">
+<ds:datastoreItem xmlns:ds="http://schemas.openxmlformats.org/officeDocument/2006/customXml" ds:itemID="{49211177-B2AB-4B3C-B1C8-3FFB5776374E}">
   <ds:schemaRefs>
     <ds:schemaRef ds:uri="http://schemas.openxmlformats.org/officeDocument/2006/bibliography"/>
   </ds:schemaRefs>

</xml_diff>